<commit_message>
Añadido documento de modelado. Completo modelado en domini del tiempo de una sola articulación
</commit_message>
<xml_diff>
--- a/Redacción estado del arte.docx
+++ b/Redacción estado del arte.docx
@@ -4,22 +4,157 @@
   <w:body>
     <w:p>
       <w:r>
+        <w:t xml:space="preserve">Datos a </w:t>
+      </w:r>
+      <w:r>
+        <w:t>obtener de los papers:</w:t>
+      </w:r>
+    </w:p>
+    <w:p>
+      <w:r>
+        <w:t>Nombre del proyecto (si tiene)</w:t>
+      </w:r>
+    </w:p>
+    <w:p>
+      <w:r>
+        <w:t>Fecha</w:t>
+      </w:r>
+    </w:p>
+    <w:p>
+      <w:r>
+        <w:t>Uso: rehab, haptica, aumento, asistencia</w:t>
+      </w:r>
+    </w:p>
+    <w:p>
+      <w:r>
+        <w:t>Grados de libertad: infraactuado, sobreactuado, actuado</w:t>
+      </w:r>
+    </w:p>
+    <w:p>
+      <w:r>
+        <w:t xml:space="preserve">Topología: coincidencia de centro de rotación </w:t>
+      </w:r>
+    </w:p>
+    <w:p>
+      <w:pPr>
+        <w:pStyle w:val="Prrafodelista"/>
+        <w:numPr>
+          <w:ilvl w:val="0"/>
+          <w:numId w:val="3"/>
+        </w:numPr>
+      </w:pPr>
+      <w:r>
+        <w:t>Coincidencia directa</w:t>
+      </w:r>
+    </w:p>
+    <w:p>
+      <w:pPr>
+        <w:pStyle w:val="Prrafodelista"/>
+        <w:numPr>
+          <w:ilvl w:val="0"/>
+          <w:numId w:val="3"/>
+        </w:numPr>
+      </w:pPr>
+      <w:r>
+        <w:t>Centro remoto (raíl curvo VS paralelogramo articulado)</w:t>
+      </w:r>
+    </w:p>
+    <w:p>
+      <w:pPr>
+        <w:ind w:left="360"/>
+      </w:pPr>
+      <w:r>
+        <w:t>El raíl curvo tiene muy poco recorrido si intentas dejar libre la superficie de la falange. Además, ocupa más cuanto más se expande, al contrario que el cuadrilátero.</w:t>
+      </w:r>
+    </w:p>
+    <w:p>
+      <w:pPr>
+        <w:pStyle w:val="Prrafodelista"/>
+        <w:numPr>
+          <w:ilvl w:val="0"/>
+          <w:numId w:val="3"/>
+        </w:numPr>
+      </w:pPr>
+      <w:r>
+        <w:t>DOFs redundantes</w:t>
+      </w:r>
+    </w:p>
+    <w:p>
+      <w:pPr>
+        <w:pStyle w:val="Prrafodelista"/>
+        <w:numPr>
+          <w:ilvl w:val="0"/>
+          <w:numId w:val="3"/>
+        </w:numPr>
+      </w:pPr>
+      <w:r>
+        <w:t>Conexión a distal</w:t>
+      </w:r>
+    </w:p>
+    <w:p>
+      <w:pPr>
+        <w:pStyle w:val="Prrafodelista"/>
+        <w:numPr>
+          <w:ilvl w:val="0"/>
+          <w:numId w:val="3"/>
+        </w:numPr>
+      </w:pPr>
+      <w:r>
+        <w:t>Tendones</w:t>
+      </w:r>
+    </w:p>
+    <w:p>
+      <w:pPr>
+        <w:pStyle w:val="Prrafodelista"/>
+        <w:numPr>
+          <w:ilvl w:val="0"/>
+          <w:numId w:val="3"/>
+        </w:numPr>
+      </w:pPr>
+      <w:r>
+        <w:t>soft</w:t>
+      </w:r>
+    </w:p>
+    <w:p>
+      <w:r>
+        <w:t>Actuación: eléctrica, pneumática…</w:t>
+      </w:r>
+    </w:p>
+    <w:p>
+      <w:r>
+        <w:t>Transmisión: directa, engranajes, barras, bowden…</w:t>
+      </w:r>
+    </w:p>
+    <w:p>
+      <w:r>
+        <w:t>Detección de intencionalidad: sensores, EMG…</w:t>
+      </w:r>
+    </w:p>
+    <w:p>
+      <w:r>
+        <w:t>Control: fuerza, posición, restrictivo o asistivo</w:t>
+      </w:r>
+    </w:p>
+    <w:p>
+      <w:r>
         <w:t>Portabilidad</w:t>
       </w:r>
-    </w:p>
-    <w:p>
-      <w:r>
-        <w:t>Grados de libertad</w:t>
-      </w:r>
-    </w:p>
-    <w:p>
-      <w:r>
-        <w:t>Tecnología convencional</w:t>
+      <w:r>
+        <w:t>: peso, volumen</w:t>
       </w:r>
     </w:p>
     <w:p>
       <w:r>
         <w:t>Sensibilidad</w:t>
+      </w:r>
+      <w:r>
+        <w:t>: obstrucción de la palma</w:t>
+      </w:r>
+    </w:p>
+    <w:p/>
+    <w:p>
+      <w:r>
+        <w:t>Anatomía de la mano (biomecánica)</w:t>
       </w:r>
     </w:p>
     <w:p/>
@@ -65,13 +200,8 @@
         <w:ind w:left="708"/>
       </w:pPr>
       <w:r>
-        <w:t>-</w:t>
-      </w:r>
-      <w:proofErr w:type="spellStart"/>
-      <w:r>
-        <w:t>Bowden</w:t>
-      </w:r>
-      <w:proofErr w:type="spellEnd"/>
+        <w:t>-Bowden</w:t>
+      </w:r>
     </w:p>
     <w:p>
       <w:sdt>
@@ -118,15 +248,7 @@
         <w:ind w:left="708"/>
       </w:pPr>
       <w:r>
-        <w:t>-</w:t>
-      </w:r>
-      <w:proofErr w:type="spellStart"/>
-      <w:r>
-        <w:t>Bowden</w:t>
-      </w:r>
-      <w:proofErr w:type="spellEnd"/>
-      <w:r>
-        <w:t>, regreso con elasticidad del guante</w:t>
+        <w:t>-Bowden, regreso con elasticidad del guante</w:t>
       </w:r>
     </w:p>
     <w:p>
@@ -134,13 +256,8 @@
         <w:ind w:left="708"/>
       </w:pPr>
       <w:r>
-        <w:t>-</w:t>
-      </w:r>
-      <w:proofErr w:type="spellStart"/>
-      <w:r>
-        <w:t>Infraactuado</w:t>
-      </w:r>
-      <w:proofErr w:type="spellEnd"/>
+        <w:t>-Infraactuado</w:t>
+      </w:r>
     </w:p>
     <w:p>
       <w:pPr>
@@ -156,6 +273,14 @@
       </w:pPr>
       <w:r>
         <w:t>-Estudio del mecanismo RMC paralelogramo articulado</w:t>
+      </w:r>
+    </w:p>
+    <w:p>
+      <w:pPr>
+        <w:ind w:left="708"/>
+      </w:pPr>
+      <w:r>
+        <w:t>-Construción del RMC: doble capa</w:t>
       </w:r>
     </w:p>
     <w:p>
@@ -196,23 +321,7 @@
     <w:p>
       <w:r>
         <w:tab/>
-        <w:t>-</w:t>
-      </w:r>
-      <w:proofErr w:type="spellStart"/>
-      <w:r>
-        <w:t>Haptica</w:t>
-      </w:r>
-      <w:proofErr w:type="spellEnd"/>
-      <w:r>
-        <w:t xml:space="preserve">: </w:t>
-      </w:r>
-      <w:proofErr w:type="spellStart"/>
-      <w:r>
-        <w:t>teleoperación</w:t>
-      </w:r>
-      <w:proofErr w:type="spellEnd"/>
-      <w:r>
-        <w:t xml:space="preserve"> y VR</w:t>
+        <w:t>-Haptica: teleoperación y VR</w:t>
       </w:r>
     </w:p>
     <w:p>
@@ -227,6 +336,21 @@
         <w:t>-Estudio del mecanismo RMC paralelogramo articulado + cables</w:t>
       </w:r>
     </w:p>
+    <w:p>
+      <w:pPr>
+        <w:ind w:left="708"/>
+      </w:pPr>
+      <w:r>
+        <w:t>-</w:t>
+      </w:r>
+      <w:r>
+        <w:t xml:space="preserve"> </w:t>
+      </w:r>
+      <w:r>
+        <w:t>Construción del RMC: doble capa</w:t>
+      </w:r>
+    </w:p>
+    <w:p/>
     <w:p>
       <w:r>
         <w:t>Fontana 2013</w:t>
@@ -270,26 +394,13 @@
     <w:p>
       <w:r>
         <w:tab/>
-        <w:t>-</w:t>
-      </w:r>
-      <w:proofErr w:type="spellStart"/>
-      <w:r>
-        <w:t>Bowden</w:t>
-      </w:r>
-      <w:proofErr w:type="spellEnd"/>
+        <w:t>-Bowden</w:t>
+      </w:r>
     </w:p>
     <w:p>
       <w:r>
         <w:tab/>
-        <w:t>-</w:t>
-      </w:r>
-      <w:proofErr w:type="spellStart"/>
-      <w:r>
-        <w:t>Encoders</w:t>
-      </w:r>
-      <w:proofErr w:type="spellEnd"/>
-      <w:r>
-        <w:t xml:space="preserve"> y galgas</w:t>
+        <w:t>-Encoders y galgas</w:t>
       </w:r>
     </w:p>
     <w:p>
@@ -324,13 +435,8 @@
     <w:p>
       <w:r>
         <w:tab/>
-        <w:t>-</w:t>
-      </w:r>
-      <w:proofErr w:type="spellStart"/>
-      <w:r>
-        <w:t>Rehab</w:t>
-      </w:r>
-      <w:proofErr w:type="spellEnd"/>
+        <w:t>-Rehab</w:t>
+      </w:r>
     </w:p>
     <w:p>
       <w:r>
@@ -341,13 +447,8 @@
     <w:p>
       <w:r>
         <w:tab/>
-        <w:t>-</w:t>
-      </w:r>
-      <w:proofErr w:type="spellStart"/>
-      <w:r>
-        <w:t>Bowden</w:t>
-      </w:r>
-      <w:proofErr w:type="spellEnd"/>
+        <w:t>-Bowden</w:t>
+      </w:r>
     </w:p>
     <w:p>
       <w:sdt>
@@ -381,28 +482,15 @@
     <w:p>
       <w:r>
         <w:tab/>
-        <w:t>-</w:t>
-      </w:r>
-      <w:proofErr w:type="spellStart"/>
-      <w:r>
-        <w:t>Rehab</w:t>
-      </w:r>
-      <w:proofErr w:type="spellEnd"/>
+        <w:t>-Rehab</w:t>
+      </w:r>
     </w:p>
     <w:p>
       <w:pPr>
         <w:ind w:firstLine="708"/>
       </w:pPr>
       <w:r>
-        <w:t>-</w:t>
-      </w:r>
-      <w:proofErr w:type="spellStart"/>
-      <w:r>
-        <w:t>Transmision</w:t>
-      </w:r>
-      <w:proofErr w:type="spellEnd"/>
-      <w:r>
-        <w:t xml:space="preserve"> por barras</w:t>
+        <w:t>-Transmision por barras</w:t>
       </w:r>
     </w:p>
     <w:p>
@@ -439,9 +527,6 @@
           </w:r>
         </w:sdtContent>
       </w:sdt>
-      <w:r>
-        <w:t>*</w:t>
-      </w:r>
     </w:p>
     <w:p>
       <w:r>
@@ -458,13 +543,8 @@
     <w:p>
       <w:r>
         <w:tab/>
-        <w:t>-</w:t>
-      </w:r>
-      <w:proofErr w:type="spellStart"/>
-      <w:r>
-        <w:t>Infraactuado</w:t>
-      </w:r>
-      <w:proofErr w:type="spellEnd"/>
+        <w:t>-Infraactuado</w:t>
+      </w:r>
     </w:p>
     <w:p>
       <w:sdt>
@@ -529,11 +609,31 @@
       </w:r>
     </w:p>
     <w:p>
+      <w:pPr>
+        <w:ind w:left="708"/>
+      </w:pPr>
+      <w:r>
+        <w:t>-</w:t>
+      </w:r>
+      <w:r>
+        <w:t xml:space="preserve"> </w:t>
+      </w:r>
+      <w:r>
+        <w:t xml:space="preserve">Construción del RMC: eslabones </w:t>
+      </w:r>
+    </w:p>
+    <w:p>
+      <w:pPr>
+        <w:ind w:left="708"/>
+      </w:pPr>
+    </w:p>
+    <w:p>
       <w:sdt>
         <w:sdtPr>
           <w:id w:val="406733756"/>
           <w:citation/>
         </w:sdtPr>
+        <w:sdtEndPr/>
         <w:sdtContent>
           <w:r>
             <w:fldChar w:fldCharType="begin"/>
@@ -556,7 +656,7 @@
         </w:sdtContent>
       </w:sdt>
       <w:r>
-        <w:t>* (sacar + fuentes)</w:t>
+        <w:t xml:space="preserve"> (sacar + fuentes)</w:t>
       </w:r>
     </w:p>
     <w:p>
@@ -564,6 +664,7 @@
         <w:ind w:left="708"/>
       </w:pPr>
       <w:r>
+        <w:lastRenderedPageBreak/>
         <w:t xml:space="preserve">-Háptica </w:t>
       </w:r>
     </w:p>
@@ -572,13 +673,8 @@
         <w:ind w:left="708"/>
       </w:pPr>
       <w:r>
-        <w:t>-</w:t>
-      </w:r>
-      <w:proofErr w:type="spellStart"/>
-      <w:r>
-        <w:t>Infraactuado</w:t>
-      </w:r>
-      <w:proofErr w:type="spellEnd"/>
+        <w:t>-Infraactuado</w:t>
+      </w:r>
     </w:p>
     <w:p>
       <w:pPr>
@@ -602,6 +698,7 @@
           <w:id w:val="-224069851"/>
           <w:citation/>
         </w:sdtPr>
+        <w:sdtEndPr/>
         <w:sdtContent>
           <w:r>
             <w:fldChar w:fldCharType="begin"/>
@@ -632,15 +729,7 @@
         <w:ind w:firstLine="708"/>
       </w:pPr>
       <w:r>
-        <w:t>-</w:t>
-      </w:r>
-      <w:proofErr w:type="spellStart"/>
-      <w:r>
-        <w:t>Refs</w:t>
-      </w:r>
-      <w:proofErr w:type="spellEnd"/>
-      <w:r>
-        <w:t xml:space="preserve"> 31-64</w:t>
+        <w:t>-Refs 31-64</w:t>
       </w:r>
     </w:p>
     <w:p>
@@ -649,6 +738,7 @@
           <w:id w:val="-801926200"/>
           <w:citation/>
         </w:sdtPr>
+        <w:sdtEndPr/>
         <w:sdtContent>
           <w:r>
             <w:fldChar w:fldCharType="begin"/>
@@ -671,24 +761,13 @@
         </w:sdtContent>
       </w:sdt>
       <w:r>
-        <w:t>*</w:t>
-      </w:r>
-      <w:r>
         <w:t xml:space="preserve"> (sacar + fuentes)</w:t>
       </w:r>
     </w:p>
     <w:p>
       <w:r>
         <w:tab/>
-        <w:t>-</w:t>
-      </w:r>
-      <w:proofErr w:type="spellStart"/>
-      <w:r>
-        <w:t>rehab</w:t>
-      </w:r>
-      <w:proofErr w:type="spellEnd"/>
-      <w:r>
-        <w:t xml:space="preserve"> activa y pasiva</w:t>
+        <w:t>-rehab activa y pasiva</w:t>
       </w:r>
     </w:p>
     <w:p>
@@ -700,26 +779,13 @@
     <w:p>
       <w:r>
         <w:tab/>
-        <w:t>-</w:t>
-      </w:r>
-      <w:proofErr w:type="spellStart"/>
-      <w:r>
-        <w:t>bowden</w:t>
-      </w:r>
-      <w:proofErr w:type="spellEnd"/>
+        <w:t>-bowden</w:t>
+      </w:r>
     </w:p>
     <w:p>
       <w:r>
         <w:tab/>
-        <w:t>-</w:t>
-      </w:r>
-      <w:proofErr w:type="spellStart"/>
-      <w:r>
-        <w:t>actua</w:t>
-      </w:r>
-      <w:proofErr w:type="spellEnd"/>
-      <w:r>
-        <w:t xml:space="preserve"> todas las falanges </w:t>
+        <w:t xml:space="preserve">-actua todas las falanges </w:t>
       </w:r>
     </w:p>
     <w:p>
@@ -739,6 +805,7 @@
           <w:id w:val="-433672306"/>
           <w:citation/>
         </w:sdtPr>
+        <w:sdtEndPr/>
         <w:sdtContent>
           <w:r>
             <w:fldChar w:fldCharType="begin"/>
@@ -781,11 +848,9 @@
           <w:numId w:val="2"/>
         </w:numPr>
       </w:pPr>
-      <w:proofErr w:type="spellStart"/>
       <w:r>
         <w:t>Rehab</w:t>
       </w:r>
-      <w:proofErr w:type="spellEnd"/>
     </w:p>
     <w:p>
       <w:pPr>
@@ -817,6 +882,7 @@
           <w:id w:val="1813141628"/>
           <w:citation/>
         </w:sdtPr>
+        <w:sdtEndPr/>
         <w:sdtContent>
           <w:r>
             <w:fldChar w:fldCharType="begin"/>
@@ -862,21 +928,8 @@
           <w:numId w:val="2"/>
         </w:numPr>
       </w:pPr>
-      <w:proofErr w:type="spellStart"/>
-      <w:r>
-        <w:t>Bowden</w:t>
-      </w:r>
-      <w:proofErr w:type="spellEnd"/>
-      <w:r>
-        <w:t xml:space="preserve">: 1 motor </w:t>
-      </w:r>
-      <w:proofErr w:type="spellStart"/>
-      <w:r>
-        <w:t>flex</w:t>
-      </w:r>
-      <w:proofErr w:type="spellEnd"/>
-      <w:r>
-        <w:t>, otro extiende</w:t>
+      <w:r>
+        <w:t>Bowden: 1 motor flex, otro extiende</w:t>
       </w:r>
     </w:p>
     <w:p>
@@ -897,6 +950,7 @@
           <w:id w:val="1480570919"/>
           <w:citation/>
         </w:sdtPr>
+        <w:sdtEndPr/>
         <w:sdtContent>
           <w:r>
             <w:fldChar w:fldCharType="begin"/>
@@ -927,11 +981,9 @@
           <w:numId w:val="2"/>
         </w:numPr>
       </w:pPr>
-      <w:proofErr w:type="spellStart"/>
       <w:r>
         <w:t>Rehab</w:t>
       </w:r>
-      <w:proofErr w:type="spellEnd"/>
     </w:p>
     <w:p>
       <w:pPr>
@@ -953,14 +1005,8 @@
           <w:numId w:val="2"/>
         </w:numPr>
       </w:pPr>
-      <w:proofErr w:type="spellStart"/>
-      <w:r>
-        <w:lastRenderedPageBreak/>
-        <w:t>Bowden</w:t>
-      </w:r>
-      <w:proofErr w:type="spellEnd"/>
-      <w:r>
-        <w:t xml:space="preserve"> doble cable</w:t>
+      <w:r>
+        <w:t>Bowden doble cable</w:t>
       </w:r>
     </w:p>
     <w:p>
@@ -972,13 +1018,8 @@
         </w:numPr>
       </w:pPr>
       <w:r>
-        <w:t xml:space="preserve">Low </w:t>
-      </w:r>
-      <w:proofErr w:type="spellStart"/>
-      <w:r>
-        <w:t>cost</w:t>
-      </w:r>
-      <w:proofErr w:type="spellEnd"/>
+        <w:t>Low cost</w:t>
+      </w:r>
     </w:p>
     <w:p>
       <w:sdt>
@@ -986,6 +1027,7 @@
           <w:id w:val="-183525062"/>
           <w:citation/>
         </w:sdtPr>
+        <w:sdtEndPr/>
         <w:sdtContent>
           <w:r>
             <w:fldChar w:fldCharType="begin"/>
@@ -1016,27 +1058,9 @@
           <w:numId w:val="2"/>
         </w:numPr>
       </w:pPr>
-      <w:proofErr w:type="spellStart"/>
-      <w:r>
-        <w:t>Daily</w:t>
-      </w:r>
-      <w:proofErr w:type="spellEnd"/>
-      <w:r>
-        <w:t xml:space="preserve"> </w:t>
-      </w:r>
-      <w:proofErr w:type="gramStart"/>
-      <w:r>
-        <w:t>living</w:t>
-      </w:r>
-      <w:proofErr w:type="gramEnd"/>
-      <w:r>
-        <w:t xml:space="preserve"> </w:t>
-      </w:r>
-      <w:proofErr w:type="spellStart"/>
-      <w:r>
-        <w:t>activities</w:t>
-      </w:r>
-      <w:proofErr w:type="spellEnd"/>
+      <w:r>
+        <w:t>Daily living activities</w:t>
+      </w:r>
     </w:p>
     <w:p>
       <w:pPr>
@@ -1046,13 +1070,8 @@
           <w:numId w:val="2"/>
         </w:numPr>
       </w:pPr>
-      <w:proofErr w:type="spellStart"/>
-      <w:r>
-        <w:t>Infraactuado</w:t>
-      </w:r>
-      <w:proofErr w:type="spellEnd"/>
-      <w:r>
-        <w:t>, barras</w:t>
+      <w:r>
+        <w:t>Infraactuado, barras</w:t>
       </w:r>
     </w:p>
     <w:p>
@@ -1076,13 +1095,8 @@
         </w:numPr>
       </w:pPr>
       <w:r>
-        <w:t xml:space="preserve">Control en </w:t>
-      </w:r>
-      <w:proofErr w:type="spellStart"/>
-      <w:r>
-        <w:t>fza</w:t>
-      </w:r>
-      <w:proofErr w:type="spellEnd"/>
+        <w:t>Control en fza</w:t>
+      </w:r>
     </w:p>
     <w:p>
       <w:sdt>
@@ -1090,6 +1104,7 @@
           <w:id w:val="917211450"/>
           <w:citation/>
         </w:sdtPr>
+        <w:sdtEndPr/>
         <w:sdtContent>
           <w:r>
             <w:fldChar w:fldCharType="begin"/>
@@ -1112,7 +1127,7 @@
         </w:sdtContent>
       </w:sdt>
       <w:r>
-        <w:t xml:space="preserve">* </w:t>
+        <w:t xml:space="preserve"> </w:t>
       </w:r>
       <w:r>
         <w:t>(</w:t>
@@ -1132,13 +1147,8 @@
           <w:numId w:val="2"/>
         </w:numPr>
       </w:pPr>
-      <w:proofErr w:type="spellStart"/>
-      <w:r>
-        <w:t>Indice</w:t>
-      </w:r>
-      <w:proofErr w:type="spellEnd"/>
-      <w:r>
-        <w:t xml:space="preserve"> y pulgar</w:t>
+      <w:r>
+        <w:t>Indice y pulgar</w:t>
       </w:r>
     </w:p>
     <w:p>
@@ -1149,11 +1159,9 @@
           <w:numId w:val="2"/>
         </w:numPr>
       </w:pPr>
-      <w:proofErr w:type="spellStart"/>
       <w:r>
         <w:t>Bowden</w:t>
       </w:r>
-      <w:proofErr w:type="spellEnd"/>
       <w:r>
         <w:t xml:space="preserve"> 2 cables antagonistas</w:t>
       </w:r>
@@ -1167,23 +1175,7 @@
         </w:numPr>
       </w:pPr>
       <w:r>
-        <w:t xml:space="preserve">Barras (links) </w:t>
-      </w:r>
-      <w:proofErr w:type="spellStart"/>
-      <w:r>
-        <w:t>redundadntes</w:t>
-      </w:r>
-      <w:proofErr w:type="spellEnd"/>
-      <w:r>
-        <w:t xml:space="preserve"> para </w:t>
-      </w:r>
-      <w:proofErr w:type="spellStart"/>
-      <w:r>
-        <w:t>auto-alineamiento</w:t>
-      </w:r>
-      <w:proofErr w:type="spellEnd"/>
-      <w:r>
-        <w:t xml:space="preserve"> y resiliencia</w:t>
+        <w:t>Barras (links) redundadntes para auto-alineamiento y resiliencia</w:t>
       </w:r>
     </w:p>
     <w:p>
@@ -1194,21 +1186,8 @@
           <w:numId w:val="2"/>
         </w:numPr>
       </w:pPr>
-      <w:proofErr w:type="spellStart"/>
-      <w:r>
-        <w:t>Carpal</w:t>
-      </w:r>
-      <w:proofErr w:type="spellEnd"/>
-      <w:r>
-        <w:t xml:space="preserve">, </w:t>
-      </w:r>
-      <w:proofErr w:type="spellStart"/>
-      <w:r>
-        <w:t>metacarpal</w:t>
-      </w:r>
-      <w:proofErr w:type="spellEnd"/>
-      <w:r>
-        <w:t xml:space="preserve"> y falanges</w:t>
+      <w:r>
+        <w:t>Carpal, metacarpal y falanges</w:t>
       </w:r>
     </w:p>
     <w:sectPr>
@@ -1447,11 +1426,126 @@
       </w:rPr>
     </w:lvl>
   </w:abstractNum>
+  <w:abstractNum w:abstractNumId="2" w15:restartNumberingAfterBreak="0">
+    <w:nsid w:val="63643991"/>
+    <w:multiLevelType w:val="hybridMultilevel"/>
+    <w:tmpl w:val="347CD2A4"/>
+    <w:lvl w:ilvl="0" w:tplc="FE64028C">
+      <w:numFmt w:val="bullet"/>
+      <w:lvlText w:val="-"/>
+      <w:lvlJc w:val="left"/>
+      <w:pPr>
+        <w:ind w:left="720" w:hanging="360"/>
+      </w:pPr>
+      <w:rPr>
+        <w:rFonts w:ascii="Calibri" w:eastAsiaTheme="minorHAnsi" w:hAnsi="Calibri" w:cs="Calibri" w:hint="default"/>
+      </w:rPr>
+    </w:lvl>
+    <w:lvl w:ilvl="1" w:tplc="0C0A0003" w:tentative="1">
+      <w:start w:val="1"/>
+      <w:numFmt w:val="bullet"/>
+      <w:lvlText w:val="o"/>
+      <w:lvlJc w:val="left"/>
+      <w:pPr>
+        <w:ind w:left="1440" w:hanging="360"/>
+      </w:pPr>
+      <w:rPr>
+        <w:rFonts w:ascii="Courier New" w:hAnsi="Courier New" w:cs="Courier New" w:hint="default"/>
+      </w:rPr>
+    </w:lvl>
+    <w:lvl w:ilvl="2" w:tplc="0C0A0005" w:tentative="1">
+      <w:start w:val="1"/>
+      <w:numFmt w:val="bullet"/>
+      <w:lvlText w:val=""/>
+      <w:lvlJc w:val="left"/>
+      <w:pPr>
+        <w:ind w:left="2160" w:hanging="360"/>
+      </w:pPr>
+      <w:rPr>
+        <w:rFonts w:ascii="Wingdings" w:hAnsi="Wingdings" w:hint="default"/>
+      </w:rPr>
+    </w:lvl>
+    <w:lvl w:ilvl="3" w:tplc="0C0A0001" w:tentative="1">
+      <w:start w:val="1"/>
+      <w:numFmt w:val="bullet"/>
+      <w:lvlText w:val=""/>
+      <w:lvlJc w:val="left"/>
+      <w:pPr>
+        <w:ind w:left="2880" w:hanging="360"/>
+      </w:pPr>
+      <w:rPr>
+        <w:rFonts w:ascii="Symbol" w:hAnsi="Symbol" w:hint="default"/>
+      </w:rPr>
+    </w:lvl>
+    <w:lvl w:ilvl="4" w:tplc="0C0A0003" w:tentative="1">
+      <w:start w:val="1"/>
+      <w:numFmt w:val="bullet"/>
+      <w:lvlText w:val="o"/>
+      <w:lvlJc w:val="left"/>
+      <w:pPr>
+        <w:ind w:left="3600" w:hanging="360"/>
+      </w:pPr>
+      <w:rPr>
+        <w:rFonts w:ascii="Courier New" w:hAnsi="Courier New" w:cs="Courier New" w:hint="default"/>
+      </w:rPr>
+    </w:lvl>
+    <w:lvl w:ilvl="5" w:tplc="0C0A0005" w:tentative="1">
+      <w:start w:val="1"/>
+      <w:numFmt w:val="bullet"/>
+      <w:lvlText w:val=""/>
+      <w:lvlJc w:val="left"/>
+      <w:pPr>
+        <w:ind w:left="4320" w:hanging="360"/>
+      </w:pPr>
+      <w:rPr>
+        <w:rFonts w:ascii="Wingdings" w:hAnsi="Wingdings" w:hint="default"/>
+      </w:rPr>
+    </w:lvl>
+    <w:lvl w:ilvl="6" w:tplc="0C0A0001" w:tentative="1">
+      <w:start w:val="1"/>
+      <w:numFmt w:val="bullet"/>
+      <w:lvlText w:val=""/>
+      <w:lvlJc w:val="left"/>
+      <w:pPr>
+        <w:ind w:left="5040" w:hanging="360"/>
+      </w:pPr>
+      <w:rPr>
+        <w:rFonts w:ascii="Symbol" w:hAnsi="Symbol" w:hint="default"/>
+      </w:rPr>
+    </w:lvl>
+    <w:lvl w:ilvl="7" w:tplc="0C0A0003" w:tentative="1">
+      <w:start w:val="1"/>
+      <w:numFmt w:val="bullet"/>
+      <w:lvlText w:val="o"/>
+      <w:lvlJc w:val="left"/>
+      <w:pPr>
+        <w:ind w:left="5760" w:hanging="360"/>
+      </w:pPr>
+      <w:rPr>
+        <w:rFonts w:ascii="Courier New" w:hAnsi="Courier New" w:cs="Courier New" w:hint="default"/>
+      </w:rPr>
+    </w:lvl>
+    <w:lvl w:ilvl="8" w:tplc="0C0A0005" w:tentative="1">
+      <w:start w:val="1"/>
+      <w:numFmt w:val="bullet"/>
+      <w:lvlText w:val=""/>
+      <w:lvlJc w:val="left"/>
+      <w:pPr>
+        <w:ind w:left="6480" w:hanging="360"/>
+      </w:pPr>
+      <w:rPr>
+        <w:rFonts w:ascii="Wingdings" w:hAnsi="Wingdings" w:hint="default"/>
+      </w:rPr>
+    </w:lvl>
+  </w:abstractNum>
   <w:num w:numId="1" w16cid:durableId="189534332">
     <w:abstractNumId w:val="1"/>
   </w:num>
   <w:num w:numId="2" w16cid:durableId="2116435291">
     <w:abstractNumId w:val="0"/>
+  </w:num>
+  <w:num w:numId="3" w16cid:durableId="606472158">
+    <w:abstractNumId w:val="2"/>
   </w:num>
 </w:numbering>
 </file>

</xml_diff>